<commit_message>
I think I updated cv.docx somehow, but I'm not entirely sure what I did...
</commit_message>
<xml_diff>
--- a/futurepathways/cv.docx
+++ b/futurepathways/cv.docx
@@ -12,7 +12,7 @@
       </w:pPr>
       <w:r>
         <w:rPr>
-          <w:rFonts w:cs="Arial"/>
+          <w:rFonts w:cs="Arial" w:ascii="Arial" w:hAnsi="Arial"/>
           <w:color w:val="00000A"/>
         </w:rPr>
         <w:t>Nathan Windisch</w:t>
@@ -29,7 +29,7 @@
       </w:pPr>
       <w:r>
         <w:rPr>
-          <w:rFonts w:cs="Arial"/>
+          <w:rFonts w:cs="Arial" w:ascii="Arial" w:hAnsi="Arial"/>
           <w:color w:val="00000A"/>
         </w:rPr>
         <w:t>39 The Crescent, Earley, Reading. RG6 7NW</w:t>
@@ -43,7 +43,7 @@
       </w:pPr>
       <w:r>
         <w:rPr>
-          <w:rFonts w:cs="Arial"/>
+          <w:rFonts w:cs="Arial" w:ascii="Arial" w:hAnsi="Arial"/>
           <w:color w:val="00000A"/>
         </w:rPr>
         <w:t xml:space="preserve">07453 787998 •  </w:t>
@@ -52,7 +52,7 @@
         <w:r>
           <w:rPr>
             <w:rStyle w:val="InternetLink"/>
-            <w:rFonts w:cs="Arial"/>
+            <w:rFonts w:cs="Arial" w:ascii="Arial" w:hAnsi="Arial"/>
             <w:color w:val="00000A"/>
             <w:u w:val="none"/>
           </w:rPr>
@@ -65,13 +65,13 @@
         <w:pStyle w:val="Normal"/>
         <w:jc w:val="both"/>
         <w:rPr>
-          <w:rFonts w:cs="Arial"/>
-          <w:color w:val="00000A"/>
-        </w:rPr>
-      </w:pPr>
-      <w:r>
-        <w:rPr>
-          <w:rFonts w:cs="Arial"/>
+          <w:rFonts w:ascii="Arial" w:hAnsi="Arial" w:cs="Arial"/>
+          <w:color w:val="00000A"/>
+        </w:rPr>
+      </w:pPr>
+      <w:r>
+        <w:rPr>
+          <w:rFonts w:cs="Arial" w:ascii="Arial" w:hAnsi="Arial"/>
           <w:color w:val="00000A"/>
         </w:rPr>
       </w:r>
@@ -79,11 +79,13 @@
     <w:p>
       <w:pPr>
         <w:pStyle w:val="Titleparagraph"/>
-        <w:rPr/>
-      </w:pPr>
-      <w:r>
-        <w:rPr>
-          <w:rFonts w:cs="Arial"/>
+        <w:rPr>
+          <w:rFonts w:ascii="Arial" w:hAnsi="Arial"/>
+        </w:rPr>
+      </w:pPr>
+      <w:r>
+        <w:rPr>
+          <w:rFonts w:cs="Arial" w:ascii="Arial" w:hAnsi="Arial"/>
           <w:color w:val="00000A"/>
         </w:rPr>
         <w:t>Key Skills</w:t>
@@ -104,7 +106,7 @@
       </w:pPr>
       <w:r>
         <w:rPr>
-          <w:rFonts w:cs="Arial"/>
+          <w:rFonts w:cs="Arial" w:ascii="Arial" w:hAnsi="Arial"/>
           <w:color w:val="00000A"/>
         </w:rPr>
         <w:t>Proficient in Microsoft Office, including Excel, Word, Publisher and PowerPoint.</w:t>
@@ -125,7 +127,7 @@
       </w:pPr>
       <w:r>
         <w:rPr>
-          <w:rFonts w:cs="Arial"/>
+          <w:rFonts w:cs="Arial" w:ascii="Arial" w:hAnsi="Arial"/>
           <w:color w:val="00000A"/>
         </w:rPr>
         <w:t>Knowledgeable in C#, Java and HTML, with certified proof for the former.</w:t>
@@ -146,7 +148,7 @@
       </w:pPr>
       <w:r>
         <w:rPr>
-          <w:rFonts w:cs="Arial"/>
+          <w:rFonts w:cs="Arial" w:ascii="Arial" w:hAnsi="Arial"/>
           <w:color w:val="00000A"/>
         </w:rPr>
         <w:t>Proficient in Windows 7, 8 and 10, and competent with Arch, Ubuntu and Mint distributions of Linux.</w:t>
@@ -167,7 +169,7 @@
       </w:pPr>
       <w:r>
         <w:rPr>
-          <w:rFonts w:cs="Arial"/>
+          <w:rFonts w:cs="Arial" w:ascii="Arial" w:hAnsi="Arial"/>
           <w:color w:val="00000A"/>
         </w:rPr>
         <w:t>Worked with both IntelliJ and Visual Studio, along with Atom, Vim and Git.</w:t>
@@ -188,7 +190,7 @@
       </w:pPr>
       <w:r>
         <w:rPr>
-          <w:rFonts w:cs="Arial"/>
+          <w:rFonts w:cs="Arial" w:ascii="Arial" w:hAnsi="Arial"/>
           <w:color w:val="00000A"/>
         </w:rPr>
         <w:t>Familiar with Trello and Slack.</w:t>
@@ -210,7 +212,7 @@
       </w:pPr>
       <w:r>
         <w:rPr>
-          <w:rFonts w:cs="Arial"/>
+          <w:rFonts w:cs="Arial" w:ascii="Arial" w:hAnsi="Arial"/>
           <w:color w:val="00000A"/>
           <w:lang w:eastAsia="en-GB"/>
         </w:rPr>
@@ -222,14 +224,14 @@
         <w:pStyle w:val="Liste"/>
         <w:ind w:left="697" w:right="0" w:hanging="0"/>
         <w:rPr>
-          <w:rFonts w:cs="Arial"/>
-          <w:color w:val="00000A"/>
-          <w:lang w:eastAsia="en-GB"/>
-        </w:rPr>
-      </w:pPr>
-      <w:r>
-        <w:rPr>
-          <w:rFonts w:cs="Arial"/>
+          <w:rFonts w:ascii="Arial" w:hAnsi="Arial" w:cs="Arial"/>
+          <w:color w:val="00000A"/>
+          <w:lang w:eastAsia="en-GB"/>
+        </w:rPr>
+      </w:pPr>
+      <w:r>
+        <w:rPr>
+          <w:rFonts w:cs="Arial" w:ascii="Arial" w:hAnsi="Arial"/>
           <w:color w:val="00000A"/>
           <w:lang w:eastAsia="en-GB"/>
         </w:rPr>
@@ -238,93 +240,120 @@
     <w:p>
       <w:pPr>
         <w:pStyle w:val="Titleparagraph"/>
-        <w:rPr/>
-      </w:pPr>
-      <w:r>
+        <w:rPr>
+          <w:rFonts w:ascii="Arial" w:hAnsi="Arial"/>
+        </w:rPr>
+      </w:pPr>
+      <w:r>
+        <w:rPr>
+          <w:rFonts w:eastAsia="Times New Roman" w:cs="Arial" w:ascii="Arial" w:hAnsi="Arial"/>
+          <w:color w:val="00000A"/>
+        </w:rPr>
+        <w:t>Employment History</w:t>
+      </w:r>
+    </w:p>
+    <w:p>
+      <w:pPr>
+        <w:pStyle w:val="Schoolname1"/>
+        <w:rPr>
+          <w:rFonts w:ascii="Noto Sans" w:hAnsi="Noto Sans" w:cs="Arial"/>
+          <w:color w:val="00000A"/>
+          <w:sz w:val="22"/>
+          <w:lang w:eastAsia="en-GB"/>
+        </w:rPr>
+      </w:pPr>
+      <w:r>
+        <w:rPr>
+          <w:rFonts w:cs="Arial" w:ascii="Arial" w:hAnsi="Arial"/>
+          <w:color w:val="00000A"/>
+          <w:sz w:val="22"/>
+          <w:lang w:eastAsia="en-GB"/>
+        </w:rPr>
+        <w:t>Various Teaching Assistant Roles: Aldryngton Primary School, Earley</w:t>
+      </w:r>
+    </w:p>
+    <w:p>
+      <w:pPr>
+        <w:pStyle w:val="Date1"/>
         <w:rPr>
           <w:rFonts w:eastAsia="Times New Roman" w:cs="Arial"/>
           <w:color w:val="00000A"/>
-        </w:rPr>
-        <w:t>Employment History</w:t>
-      </w:r>
-    </w:p>
-    <w:p>
-      <w:pPr>
-        <w:pStyle w:val="Schoolname1"/>
-        <w:rPr>
-          <w:rFonts w:ascii="Noto Sans" w:hAnsi="Noto Sans" w:cs="Arial"/>
-          <w:color w:val="00000A"/>
-          <w:sz w:val="22"/>
-          <w:lang w:eastAsia="en-GB"/>
-        </w:rPr>
-      </w:pPr>
-      <w:r>
-        <w:rPr>
-          <w:rFonts w:cs="Arial" w:ascii="Noto Sans" w:hAnsi="Noto Sans"/>
-          <w:color w:val="00000A"/>
-          <w:sz w:val="22"/>
-          <w:lang w:eastAsia="en-GB"/>
-        </w:rPr>
-        <w:t>Various Teaching Assistant Roles: Aldryngton Primary School, Earley</w:t>
-      </w:r>
-    </w:p>
-    <w:p>
-      <w:pPr>
-        <w:pStyle w:val="Date1"/>
+          <w:lang w:eastAsia="en-GB"/>
+        </w:rPr>
+      </w:pPr>
+      <w:r>
+        <w:rPr>
+          <w:rFonts w:eastAsia="Times New Roman" w:cs="Arial" w:ascii="Arial" w:hAnsi="Arial"/>
+          <w:color w:val="00000A"/>
+          <w:lang w:eastAsia="en-GB"/>
+        </w:rPr>
+        <w:t>(September 2010 – June 2015)</w:t>
+      </w:r>
+    </w:p>
+    <w:p>
+      <w:pPr>
+        <w:pStyle w:val="Liste"/>
+        <w:ind w:left="697" w:right="0" w:hanging="357"/>
+        <w:rPr>
+          <w:rFonts w:cs="Arial"/>
+          <w:color w:val="00000A"/>
+        </w:rPr>
+      </w:pPr>
+      <w:r>
+        <w:rPr>
+          <w:rFonts w:cs="Arial" w:ascii="Arial" w:hAnsi="Arial"/>
+          <w:color w:val="00000A"/>
+        </w:rPr>
+        <w:t xml:space="preserve">Achievements and Responsibilities: </w:t>
+      </w:r>
+    </w:p>
+    <w:p>
+      <w:pPr>
+        <w:pStyle w:val="Liste"/>
+        <w:ind w:left="697" w:right="0" w:hanging="357"/>
+        <w:rPr>
+          <w:color w:val="00000A"/>
+        </w:rPr>
+      </w:pPr>
+      <w:r>
+        <w:rPr>
+          <w:rFonts w:cs="Arial" w:ascii="Arial" w:hAnsi="Arial"/>
+          <w:color w:val="00000A"/>
+        </w:rPr>
+        <w:tab/>
+      </w:r>
+      <w:r>
+        <w:rPr>
+          <w:rFonts w:cs="Arial" w:ascii="Arial" w:hAnsi="Arial"/>
+          <w:b/>
+          <w:color w:val="00000A"/>
+        </w:rPr>
+        <w:t>Support with Reading</w:t>
+      </w:r>
+    </w:p>
+    <w:p>
+      <w:pPr>
+        <w:pStyle w:val="Liste"/>
+        <w:numPr>
+          <w:ilvl w:val="0"/>
+          <w:numId w:val="1"/>
+        </w:numPr>
+        <w:ind w:left="697" w:right="0" w:hanging="357"/>
         <w:rPr>
           <w:rFonts w:eastAsia="Times New Roman" w:cs="Arial"/>
           <w:color w:val="00000A"/>
-          <w:lang w:eastAsia="en-GB"/>
-        </w:rPr>
-      </w:pPr>
-      <w:r>
-        <w:rPr>
-          <w:rFonts w:eastAsia="Times New Roman" w:cs="Arial"/>
-          <w:color w:val="00000A"/>
-          <w:lang w:eastAsia="en-GB"/>
-        </w:rPr>
-        <w:t>(September 2010 – June 2015)</w:t>
-      </w:r>
-    </w:p>
-    <w:p>
-      <w:pPr>
-        <w:pStyle w:val="Liste"/>
-        <w:ind w:left="697" w:right="0" w:hanging="357"/>
-        <w:rPr>
-          <w:rFonts w:cs="Arial"/>
-          <w:color w:val="00000A"/>
-        </w:rPr>
-      </w:pPr>
-      <w:r>
-        <w:rPr>
-          <w:rFonts w:cs="Arial"/>
-          <w:color w:val="00000A"/>
-        </w:rPr>
-        <w:t xml:space="preserve">Achievements and Responsibilities: </w:t>
-      </w:r>
-    </w:p>
-    <w:p>
-      <w:pPr>
-        <w:pStyle w:val="Liste"/>
-        <w:ind w:left="697" w:right="0" w:hanging="357"/>
-        <w:rPr>
-          <w:color w:val="00000A"/>
-        </w:rPr>
-      </w:pPr>
-      <w:r>
-        <w:rPr>
-          <w:rFonts w:cs="Arial"/>
-          <w:color w:val="00000A"/>
-        </w:rPr>
-        <w:tab/>
-      </w:r>
-      <w:r>
-        <w:rPr>
-          <w:rFonts w:cs="Arial"/>
-          <w:b/>
-          <w:color w:val="00000A"/>
-        </w:rPr>
-        <w:t>Support with Reading</w:t>
+          <w:szCs w:val="20"/>
+          <w:lang w:eastAsia="en-GB"/>
+        </w:rPr>
+      </w:pPr>
+      <w:r>
+        <w:rPr>
+          <w:rFonts w:eastAsia="Times New Roman" w:cs="Arial" w:ascii="Arial" w:hAnsi="Arial"/>
+          <w:color w:val="00000A"/>
+          <w:szCs w:val="20"/>
+          <w:lang w:eastAsia="en-GB"/>
+        </w:rPr>
+        <w:t>Ensuring that ~3 children read one book per week on the day that I helped them.</w:t>
       </w:r>
     </w:p>
     <w:p>
@@ -336,20 +365,16 @@
         </w:numPr>
         <w:ind w:left="697" w:right="0" w:hanging="357"/>
         <w:rPr>
-          <w:rFonts w:eastAsia="Times New Roman" w:cs="Arial"/>
-          <w:color w:val="00000A"/>
-          <w:szCs w:val="20"/>
-          <w:lang w:eastAsia="en-GB"/>
-        </w:rPr>
-      </w:pPr>
-      <w:r>
-        <w:rPr>
-          <w:rFonts w:eastAsia="Times New Roman" w:cs="Arial"/>
-          <w:color w:val="00000A"/>
-          <w:szCs w:val="20"/>
-          <w:lang w:eastAsia="en-GB"/>
-        </w:rPr>
-        <w:t>Ensuring that ~3 children read one book per week on the day that I helped them.</w:t>
+          <w:rFonts w:cs="Arial"/>
+          <w:color w:val="00000A"/>
+        </w:rPr>
+      </w:pPr>
+      <w:r>
+        <w:rPr>
+          <w:rFonts w:cs="Arial" w:ascii="Arial" w:hAnsi="Arial"/>
+          <w:color w:val="00000A"/>
+        </w:rPr>
+        <w:t>Writing home to parents about their child’s progress.</w:t>
       </w:r>
     </w:p>
     <w:p>
@@ -367,10 +392,10 @@
       </w:pPr>
       <w:r>
         <w:rPr>
-          <w:rFonts w:cs="Arial"/>
-          <w:color w:val="00000A"/>
-        </w:rPr>
-        <w:t>Writing home to parents about their child’s progress.</w:t>
+          <w:rFonts w:cs="Arial" w:ascii="Arial" w:hAnsi="Arial"/>
+          <w:color w:val="00000A"/>
+        </w:rPr>
+        <w:t>Explaining to the children certain words and phrases.</w:t>
       </w:r>
     </w:p>
     <w:p>
@@ -388,28 +413,7 @@
       </w:pPr>
       <w:r>
         <w:rPr>
-          <w:rFonts w:cs="Arial"/>
-          <w:color w:val="00000A"/>
-        </w:rPr>
-        <w:t>Explaining to the children certain words and phrases.</w:t>
-      </w:r>
-    </w:p>
-    <w:p>
-      <w:pPr>
-        <w:pStyle w:val="Liste"/>
-        <w:numPr>
-          <w:ilvl w:val="0"/>
-          <w:numId w:val="1"/>
-        </w:numPr>
-        <w:ind w:left="697" w:right="0" w:hanging="357"/>
-        <w:rPr>
-          <w:rFonts w:cs="Arial"/>
-          <w:color w:val="00000A"/>
-        </w:rPr>
-      </w:pPr>
-      <w:r>
-        <w:rPr>
-          <w:rFonts w:cs="Arial"/>
+          <w:rFonts w:cs="Arial" w:ascii="Arial" w:hAnsi="Arial"/>
           <w:color w:val="00000A"/>
         </w:rPr>
         <w:t>Reporting the children’s progress to the teacher.</w:t>
@@ -428,7 +432,7 @@
       </w:pPr>
       <w:r>
         <w:rPr>
-          <w:rFonts w:cs="Arial"/>
+          <w:rFonts w:cs="Arial" w:ascii="Arial" w:hAnsi="Arial"/>
           <w:b/>
           <w:color w:val="00000A"/>
         </w:rPr>
@@ -452,12 +456,37 @@
       </w:pPr>
       <w:r>
         <w:rPr>
+          <w:rFonts w:eastAsia="Times New Roman" w:cs="Arial" w:ascii="Arial" w:hAnsi="Arial"/>
+          <w:color w:val="00000A"/>
+          <w:szCs w:val="20"/>
+          <w:lang w:eastAsia="en-GB"/>
+        </w:rPr>
+        <w:t>In charge of solving minor technical issues</w:t>
+      </w:r>
+    </w:p>
+    <w:p>
+      <w:pPr>
+        <w:pStyle w:val="Liste"/>
+        <w:numPr>
+          <w:ilvl w:val="0"/>
+          <w:numId w:val="1"/>
+        </w:numPr>
+        <w:ind w:left="697" w:right="0" w:hanging="357"/>
+        <w:rPr>
           <w:rFonts w:eastAsia="Times New Roman" w:cs="Arial"/>
           <w:color w:val="00000A"/>
           <w:szCs w:val="20"/>
           <w:lang w:eastAsia="en-GB"/>
         </w:rPr>
-        <w:t>In charge of solving minor technical issues</w:t>
+      </w:pPr>
+      <w:r>
+        <w:rPr>
+          <w:rFonts w:eastAsia="Times New Roman" w:cs="Arial" w:ascii="Arial" w:hAnsi="Arial"/>
+          <w:color w:val="00000A"/>
+          <w:szCs w:val="20"/>
+          <w:lang w:eastAsia="en-GB"/>
+        </w:rPr>
+        <w:t>Escalating major technical issues to the relevant staff members.</w:t>
       </w:r>
     </w:p>
     <w:p>
@@ -469,20 +498,18 @@
         </w:numPr>
         <w:ind w:left="697" w:right="0" w:hanging="357"/>
         <w:rPr>
-          <w:rFonts w:eastAsia="Times New Roman" w:cs="Arial"/>
-          <w:color w:val="00000A"/>
-          <w:szCs w:val="20"/>
-          <w:lang w:eastAsia="en-GB"/>
-        </w:rPr>
-      </w:pPr>
-      <w:r>
-        <w:rPr>
-          <w:rFonts w:eastAsia="Times New Roman" w:cs="Arial"/>
-          <w:color w:val="00000A"/>
-          <w:szCs w:val="20"/>
-          <w:lang w:eastAsia="en-GB"/>
-        </w:rPr>
-        <w:t>Escalating major technical issues to the relevant staff members.</w:t>
+          <w:rFonts w:cs="Arial"/>
+          <w:color w:val="00000A"/>
+          <w:lang w:eastAsia="en-GB"/>
+        </w:rPr>
+      </w:pPr>
+      <w:r>
+        <w:rPr>
+          <w:rFonts w:cs="Arial" w:ascii="Arial" w:hAnsi="Arial"/>
+          <w:color w:val="00000A"/>
+          <w:lang w:eastAsia="en-GB"/>
+        </w:rPr>
+        <w:t>Working with the children to ensure their understanding off the assignment.</w:t>
       </w:r>
     </w:p>
     <w:p>
@@ -501,11 +528,11 @@
       </w:pPr>
       <w:r>
         <w:rPr>
-          <w:rFonts w:cs="Arial"/>
-          <w:color w:val="00000A"/>
-          <w:lang w:eastAsia="en-GB"/>
-        </w:rPr>
-        <w:t>Working with the children to ensure their understanding off the assignment.</w:t>
+          <w:rFonts w:cs="Arial" w:ascii="Arial" w:hAnsi="Arial"/>
+          <w:color w:val="00000A"/>
+          <w:lang w:eastAsia="en-GB"/>
+        </w:rPr>
+        <w:t>Resolving problems, such as allocation of computer access.</w:t>
       </w:r>
     </w:p>
     <w:p>
@@ -524,30 +551,7 @@
       </w:pPr>
       <w:r>
         <w:rPr>
-          <w:rFonts w:cs="Arial"/>
-          <w:color w:val="00000A"/>
-          <w:lang w:eastAsia="en-GB"/>
-        </w:rPr>
-        <w:t>Resolving problems, such as allocation of computer access.</w:t>
-      </w:r>
-    </w:p>
-    <w:p>
-      <w:pPr>
-        <w:pStyle w:val="Liste"/>
-        <w:numPr>
-          <w:ilvl w:val="0"/>
-          <w:numId w:val="1"/>
-        </w:numPr>
-        <w:ind w:left="697" w:right="0" w:hanging="357"/>
-        <w:rPr>
-          <w:rFonts w:cs="Arial"/>
-          <w:color w:val="00000A"/>
-          <w:lang w:eastAsia="en-GB"/>
-        </w:rPr>
-      </w:pPr>
-      <w:r>
-        <w:rPr>
-          <w:rFonts w:cs="Arial"/>
+          <w:rFonts w:cs="Arial" w:ascii="Arial" w:hAnsi="Arial"/>
           <w:color w:val="00000A"/>
           <w:lang w:eastAsia="en-GB"/>
         </w:rPr>
@@ -568,7 +572,7 @@
       </w:pPr>
       <w:r>
         <w:rPr>
-          <w:rFonts w:cs="Arial"/>
+          <w:rFonts w:cs="Arial" w:ascii="Arial" w:hAnsi="Arial"/>
           <w:b/>
           <w:color w:val="00000A"/>
           <w:lang w:eastAsia="en-GB"/>
@@ -591,6 +595,7 @@
       </w:pPr>
       <w:r>
         <w:rPr>
+          <w:rFonts w:ascii="Arial" w:hAnsi="Arial"/>
           <w:color w:val="00000A"/>
           <w:lang w:eastAsia="en-GB"/>
         </w:rPr>
@@ -600,11 +605,13 @@
     <w:p>
       <w:pPr>
         <w:pStyle w:val="Schoolname1"/>
-        <w:rPr/>
-      </w:pPr>
-      <w:r>
-        <w:rPr>
-          <w:rFonts w:cs="Arial" w:ascii="Noto Sans" w:hAnsi="Noto Sans"/>
+        <w:rPr>
+          <w:rFonts w:ascii="Arial" w:hAnsi="Arial"/>
+        </w:rPr>
+      </w:pPr>
+      <w:r>
+        <w:rPr>
+          <w:rFonts w:cs="Arial" w:ascii="Arial" w:hAnsi="Arial"/>
           <w:color w:val="00000A"/>
           <w:sz w:val="22"/>
           <w:lang w:eastAsia="en-GB"/>
@@ -613,7 +620,7 @@
       </w:r>
       <w:r>
         <w:rPr>
-          <w:rFonts w:cs="Arial" w:ascii="Noto Sans" w:hAnsi="Noto Sans"/>
+          <w:rFonts w:cs="Arial" w:ascii="Arial" w:hAnsi="Arial"/>
           <w:color w:val="00000A"/>
           <w:sz w:val="22"/>
           <w:vertAlign w:val="superscript"/>
@@ -623,7 +630,7 @@
       </w:r>
       <w:r>
         <w:rPr>
-          <w:rFonts w:cs="Arial" w:ascii="Noto Sans" w:hAnsi="Noto Sans"/>
+          <w:rFonts w:cs="Arial" w:ascii="Arial" w:hAnsi="Arial"/>
           <w:color w:val="00000A"/>
           <w:sz w:val="22"/>
           <w:lang w:eastAsia="en-GB"/>
@@ -642,7 +649,7 @@
       </w:pPr>
       <w:r>
         <w:rPr>
-          <w:rFonts w:eastAsia="Times New Roman" w:cs="Arial"/>
+          <w:rFonts w:eastAsia="Times New Roman" w:cs="Arial" w:ascii="Arial" w:hAnsi="Arial"/>
           <w:color w:val="00000A"/>
           <w:lang w:eastAsia="en-GB"/>
         </w:rPr>
@@ -662,7 +669,7 @@
       </w:pPr>
       <w:r>
         <w:rPr>
-          <w:rFonts w:cs="Arial"/>
+          <w:rFonts w:cs="Arial" w:ascii="Arial" w:hAnsi="Arial"/>
           <w:b/>
           <w:color w:val="00000A"/>
         </w:rPr>
@@ -680,7 +687,7 @@
       </w:pPr>
       <w:r>
         <w:rPr>
-          <w:rFonts w:cs="Arial"/>
+          <w:rFonts w:cs="Arial" w:ascii="Arial" w:hAnsi="Arial"/>
           <w:color w:val="00000A"/>
         </w:rPr>
         <w:tab/>
@@ -701,6 +708,7 @@
       </w:pPr>
       <w:r>
         <w:rPr>
+          <w:rFonts w:ascii="Arial" w:hAnsi="Arial"/>
           <w:color w:val="00000A"/>
         </w:rPr>
         <w:t>Directing visitors at a large craft event to suitable car parking spaces.</w:t>
@@ -720,6 +728,7 @@
       </w:pPr>
       <w:r>
         <w:rPr>
+          <w:rFonts w:ascii="Arial" w:hAnsi="Arial"/>
           <w:color w:val="00000A"/>
         </w:rPr>
         <w:t>Constructing temporary buildings, such as marquees.</w:t>
@@ -740,7 +749,7 @@
       </w:pPr>
       <w:r>
         <w:rPr>
-          <w:rFonts w:cs="Arial"/>
+          <w:rFonts w:cs="Arial" w:ascii="Arial" w:hAnsi="Arial"/>
           <w:color w:val="00000A"/>
         </w:rPr>
         <w:t>Helping run activities, such as bouncy castles or tombola at fairs.</w:t>
@@ -761,7 +770,7 @@
       </w:pPr>
       <w:r>
         <w:rPr>
-          <w:rFonts w:cs="Arial"/>
+          <w:rFonts w:cs="Arial" w:ascii="Arial" w:hAnsi="Arial"/>
           <w:color w:val="00000A"/>
         </w:rPr>
         <w:t>Collecting, counting and storing funds raised.</w:t>
@@ -772,13 +781,13 @@
         <w:pStyle w:val="Liste"/>
         <w:ind w:left="697" w:right="0" w:hanging="0"/>
         <w:rPr>
-          <w:rFonts w:cs="Arial"/>
-          <w:color w:val="00000A"/>
-        </w:rPr>
-      </w:pPr>
-      <w:r>
-        <w:rPr>
-          <w:rFonts w:cs="Arial"/>
+          <w:rFonts w:ascii="Arial" w:hAnsi="Arial" w:cs="Arial"/>
+          <w:color w:val="00000A"/>
+        </w:rPr>
+      </w:pPr>
+      <w:r>
+        <w:rPr>
+          <w:rFonts w:cs="Arial" w:ascii="Arial" w:hAnsi="Arial"/>
           <w:color w:val="00000A"/>
         </w:rPr>
       </w:r>
@@ -788,13 +797,13 @@
         <w:pStyle w:val="Liste"/>
         <w:ind w:left="697" w:right="0" w:hanging="0"/>
         <w:rPr>
-          <w:rFonts w:cs="Arial"/>
-          <w:color w:val="00000A"/>
-        </w:rPr>
-      </w:pPr>
-      <w:r>
-        <w:rPr>
-          <w:rFonts w:cs="Arial"/>
+          <w:rFonts w:ascii="Arial" w:hAnsi="Arial" w:cs="Arial"/>
+          <w:color w:val="00000A"/>
+        </w:rPr>
+      </w:pPr>
+      <w:r>
+        <w:rPr>
+          <w:rFonts w:cs="Arial" w:ascii="Arial" w:hAnsi="Arial"/>
           <w:color w:val="00000A"/>
         </w:rPr>
       </w:r>
@@ -809,40 +818,40 @@
       </w:pPr>
       <w:r>
         <w:rPr>
+          <w:rFonts w:eastAsia="Times New Roman" w:cs="Arial" w:ascii="Arial" w:hAnsi="Arial"/>
+          <w:color w:val="00000A"/>
+        </w:rPr>
+        <w:t>Education</w:t>
+      </w:r>
+    </w:p>
+    <w:p>
+      <w:pPr>
+        <w:pStyle w:val="Schoolname1"/>
+        <w:rPr>
+          <w:rFonts w:ascii="Noto Sans" w:hAnsi="Noto Sans" w:cs="Arial"/>
+          <w:color w:val="00000A"/>
+        </w:rPr>
+      </w:pPr>
+      <w:r>
+        <w:rPr>
+          <w:rFonts w:cs="Arial" w:ascii="Arial" w:hAnsi="Arial"/>
+          <w:color w:val="00000A"/>
+        </w:rPr>
+        <w:t>UTC Reading</w:t>
+      </w:r>
+    </w:p>
+    <w:p>
+      <w:pPr>
+        <w:pStyle w:val="Date1"/>
+        <w:rPr>
           <w:rFonts w:eastAsia="Times New Roman" w:cs="Arial"/>
           <w:color w:val="00000A"/>
-        </w:rPr>
-        <w:t>Education</w:t>
-      </w:r>
-    </w:p>
-    <w:p>
-      <w:pPr>
-        <w:pStyle w:val="Schoolname1"/>
-        <w:rPr>
-          <w:rFonts w:ascii="Noto Sans" w:hAnsi="Noto Sans" w:cs="Arial"/>
-          <w:color w:val="00000A"/>
-        </w:rPr>
-      </w:pPr>
-      <w:r>
-        <w:rPr>
-          <w:rFonts w:cs="Arial" w:ascii="Noto Sans" w:hAnsi="Noto Sans"/>
-          <w:color w:val="00000A"/>
-        </w:rPr>
-        <w:t>UTC Reading</w:t>
-      </w:r>
-    </w:p>
-    <w:p>
-      <w:pPr>
-        <w:pStyle w:val="Date1"/>
-        <w:rPr>
-          <w:rFonts w:eastAsia="Times New Roman" w:cs="Arial"/>
-          <w:color w:val="00000A"/>
-          <w:lang w:eastAsia="en-GB"/>
-        </w:rPr>
-      </w:pPr>
-      <w:r>
-        <w:rPr>
-          <w:rFonts w:eastAsia="Times New Roman" w:cs="Arial"/>
+          <w:lang w:eastAsia="en-GB"/>
+        </w:rPr>
+      </w:pPr>
+      <w:r>
+        <w:rPr>
+          <w:rFonts w:eastAsia="Times New Roman" w:cs="Arial" w:ascii="Arial" w:hAnsi="Arial"/>
           <w:color w:val="00000A"/>
           <w:lang w:eastAsia="en-GB"/>
         </w:rPr>
@@ -863,7 +872,7 @@
       </w:pPr>
       <w:r>
         <w:rPr>
-          <w:rFonts w:cs="Arial"/>
+          <w:rFonts w:cs="Arial" w:ascii="Arial" w:hAnsi="Arial"/>
           <w:b/>
           <w:color w:val="00000A"/>
           <w:lang w:eastAsia="en-GB"/>
@@ -882,6 +891,7 @@
       </w:pPr>
       <w:r>
         <w:rPr>
+          <w:rFonts w:ascii="Arial" w:hAnsi="Arial"/>
           <w:color w:val="00000A"/>
           <w:lang w:eastAsia="en-GB"/>
         </w:rPr>
@@ -893,7 +903,7 @@
         <w:pStyle w:val="Liste"/>
         <w:ind w:left="697" w:right="0" w:hanging="357"/>
         <w:rPr>
-          <w:rFonts w:cs="Arial"/>
+          <w:rFonts w:ascii="Arial" w:hAnsi="Arial" w:cs="Arial"/>
           <w:b/>
           <w:b/>
           <w:color w:val="00000A"/>
@@ -902,7 +912,7 @@
       </w:pPr>
       <w:r>
         <w:rPr>
-          <w:rFonts w:cs="Arial"/>
+          <w:rFonts w:cs="Arial" w:ascii="Arial" w:hAnsi="Arial"/>
           <w:b/>
           <w:color w:val="00000A"/>
           <w:lang w:eastAsia="en-GB"/>
@@ -923,7 +933,7 @@
       </w:pPr>
       <w:r>
         <w:rPr>
-          <w:rFonts w:cs="Arial"/>
+          <w:rFonts w:cs="Arial" w:ascii="Arial" w:hAnsi="Arial"/>
           <w:b/>
           <w:color w:val="00000A"/>
           <w:lang w:eastAsia="en-GB"/>
@@ -942,6 +952,7 @@
       </w:pPr>
       <w:r>
         <w:rPr>
+          <w:rFonts w:ascii="Arial" w:hAnsi="Arial"/>
           <w:color w:val="00000A"/>
           <w:lang w:eastAsia="en-GB"/>
         </w:rPr>
@@ -953,14 +964,14 @@
         <w:pStyle w:val="Liste"/>
         <w:ind w:left="340" w:right="0" w:hanging="0"/>
         <w:rPr>
-          <w:rFonts w:cs="Arial"/>
+          <w:rFonts w:ascii="Arial" w:hAnsi="Arial" w:cs="Arial"/>
           <w:b/>
           <w:b/>
         </w:rPr>
       </w:pPr>
       <w:r>
         <w:rPr>
-          <w:rFonts w:cs="Arial"/>
+          <w:rFonts w:cs="Arial" w:ascii="Arial" w:hAnsi="Arial"/>
           <w:b/>
         </w:rPr>
       </w:r>
@@ -976,7 +987,7 @@
       </w:pPr>
       <w:r>
         <w:rPr>
-          <w:rFonts w:cs="Arial"/>
+          <w:rFonts w:cs="Arial" w:ascii="Arial" w:hAnsi="Arial"/>
           <w:b/>
           <w:color w:val="00000A"/>
           <w:lang w:eastAsia="en-GB"/>
@@ -999,6 +1010,7 @@
       </w:pPr>
       <w:r>
         <w:rPr>
+          <w:rFonts w:ascii="Arial" w:hAnsi="Arial"/>
           <w:color w:val="00000A"/>
           <w:lang w:eastAsia="en-GB"/>
         </w:rPr>
@@ -1010,12 +1022,14 @@
         <w:pStyle w:val="Liste"/>
         <w:ind w:left="697" w:right="0" w:hanging="357"/>
         <w:rPr>
-          <w:color w:val="00000A"/>
-          <w:lang w:eastAsia="en-GB"/>
-        </w:rPr>
-      </w:pPr>
-      <w:r>
-        <w:rPr>
+          <w:rFonts w:ascii="Arial" w:hAnsi="Arial"/>
+          <w:color w:val="00000A"/>
+          <w:lang w:eastAsia="en-GB"/>
+        </w:rPr>
+      </w:pPr>
+      <w:r>
+        <w:rPr>
+          <w:rFonts w:ascii="Arial" w:hAnsi="Arial"/>
           <w:color w:val="00000A"/>
           <w:lang w:eastAsia="en-GB"/>
         </w:rPr>
@@ -1031,7 +1045,7 @@
       </w:pPr>
       <w:r>
         <w:rPr>
-          <w:rFonts w:cs="Arial" w:ascii="Noto Sans" w:hAnsi="Noto Sans"/>
+          <w:rFonts w:cs="Arial" w:ascii="Arial" w:hAnsi="Arial"/>
           <w:color w:val="00000A"/>
         </w:rPr>
         <w:t>Maiden Erlegh School</w:t>
@@ -1048,7 +1062,7 @@
       </w:pPr>
       <w:r>
         <w:rPr>
-          <w:rFonts w:eastAsia="Times New Roman" w:cs="Arial"/>
+          <w:rFonts w:eastAsia="Times New Roman" w:cs="Arial" w:ascii="Arial" w:hAnsi="Arial"/>
           <w:color w:val="00000A"/>
           <w:lang w:eastAsia="en-GB"/>
         </w:rPr>
@@ -1062,7 +1076,7 @@
       </w:pPr>
       <w:r>
         <w:rPr>
-          <w:rFonts w:cs="Arial"/>
+          <w:rFonts w:cs="Arial" w:ascii="Arial" w:hAnsi="Arial"/>
           <w:b/>
           <w:color w:val="00000A"/>
         </w:rPr>
@@ -1071,7 +1085,7 @@
       <w:r>
         <w:rPr>
           <w:rStyle w:val="Strong"/>
-          <w:rFonts w:cs="Arial"/>
+          <w:rFonts w:cs="Arial" w:ascii="Arial" w:hAnsi="Arial"/>
           <w:b w:val="false"/>
           <w:color w:val="00000A"/>
         </w:rPr>
@@ -1094,7 +1108,7 @@
       </w:pPr>
       <w:r>
         <w:rPr>
-          <w:rFonts w:cs="Arial"/>
+          <w:rFonts w:cs="Arial" w:ascii="Arial" w:hAnsi="Arial"/>
           <w:color w:val="00000A"/>
           <w:lang w:eastAsia="en-GB"/>
         </w:rPr>
@@ -1117,7 +1131,7 @@
       </w:pPr>
       <w:r>
         <w:rPr>
-          <w:rFonts w:cs="Arial"/>
+          <w:rFonts w:cs="Arial" w:ascii="Arial" w:hAnsi="Arial"/>
           <w:color w:val="00000A"/>
           <w:lang w:eastAsia="en-GB"/>
         </w:rPr>
@@ -1140,7 +1154,7 @@
       </w:pPr>
       <w:r>
         <w:rPr>
-          <w:rFonts w:cs="Arial"/>
+          <w:rFonts w:cs="Arial" w:ascii="Arial" w:hAnsi="Arial"/>
           <w:color w:val="00000A"/>
           <w:lang w:eastAsia="en-GB"/>
         </w:rPr>
@@ -1163,7 +1177,7 @@
       </w:pPr>
       <w:r>
         <w:rPr>
-          <w:rFonts w:cs="Arial"/>
+          <w:rFonts w:cs="Arial" w:ascii="Arial" w:hAnsi="Arial"/>
           <w:color w:val="00000A"/>
           <w:lang w:eastAsia="en-GB"/>
         </w:rPr>
@@ -1186,7 +1200,7 @@
       </w:pPr>
       <w:r>
         <w:rPr>
-          <w:rFonts w:cs="Arial"/>
+          <w:rFonts w:cs="Arial" w:ascii="Arial" w:hAnsi="Arial"/>
           <w:color w:val="00000A"/>
           <w:lang w:eastAsia="en-GB"/>
         </w:rPr>
@@ -1203,7 +1217,7 @@
       </w:pPr>
       <w:r>
         <w:rPr>
-          <w:rFonts w:cs="Arial"/>
+          <w:rFonts w:cs="Arial" w:ascii="Arial" w:hAnsi="Arial"/>
           <w:color w:val="00000A"/>
         </w:rPr>
         <w:t>Achievements</w:t>
@@ -1225,7 +1239,7 @@
       </w:pPr>
       <w:r>
         <w:rPr>
-          <w:rFonts w:cs="Arial"/>
+          <w:rFonts w:cs="Arial" w:ascii="Arial" w:hAnsi="Arial"/>
           <w:color w:val="00000A"/>
           <w:lang w:eastAsia="en-GB"/>
         </w:rPr>
@@ -1247,7 +1261,7 @@
       </w:pPr>
       <w:r>
         <w:rPr>
-          <w:rFonts w:cs="Arial"/>
+          <w:rFonts w:cs="Arial" w:ascii="Arial" w:hAnsi="Arial"/>
           <w:color w:val="00000A"/>
           <w:lang w:eastAsia="en-GB"/>
         </w:rPr>
@@ -1269,7 +1283,7 @@
       </w:pPr>
       <w:r>
         <w:rPr>
-          <w:rFonts w:cs="Arial"/>
+          <w:rFonts w:cs="Arial" w:ascii="Arial" w:hAnsi="Arial"/>
           <w:color w:val="00000A"/>
           <w:lang w:eastAsia="en-GB"/>
         </w:rPr>
@@ -1291,7 +1305,7 @@
       </w:pPr>
       <w:r>
         <w:rPr>
-          <w:rFonts w:cs="Arial"/>
+          <w:rFonts w:cs="Arial" w:ascii="Arial" w:hAnsi="Arial"/>
           <w:color w:val="00000A"/>
           <w:lang w:eastAsia="en-GB"/>
         </w:rPr>
@@ -1313,7 +1327,7 @@
       </w:pPr>
       <w:r>
         <w:rPr>
-          <w:rFonts w:cs="Arial"/>
+          <w:rFonts w:cs="Arial" w:ascii="Arial" w:hAnsi="Arial"/>
           <w:color w:val="00000A"/>
           <w:lang w:eastAsia="en-GB"/>
         </w:rPr>
@@ -1327,11 +1341,13 @@
           <w:ilvl w:val="2"/>
           <w:numId w:val="1"/>
         </w:numPr>
-        <w:rPr/>
-      </w:pPr>
-      <w:r>
-        <w:rPr>
-          <w:rFonts w:cs="Arial"/>
+        <w:rPr>
+          <w:rFonts w:ascii="Arial" w:hAnsi="Arial"/>
+        </w:rPr>
+      </w:pPr>
+      <w:r>
+        <w:rPr>
+          <w:rFonts w:cs="Arial" w:ascii="Arial" w:hAnsi="Arial"/>
           <w:color w:val="00000A"/>
           <w:lang w:eastAsia="en-GB"/>
         </w:rPr>
@@ -1353,6 +1369,7 @@
       </w:pPr>
       <w:r>
         <w:rPr>
+          <w:rFonts w:ascii="Arial" w:hAnsi="Arial"/>
           <w:color w:val="00000A"/>
           <w:lang w:eastAsia="en-GB"/>
         </w:rPr>
@@ -1366,10 +1383,13 @@
           <w:ilvl w:val="1"/>
           <w:numId w:val="1"/>
         </w:numPr>
-        <w:rPr/>
-      </w:pPr>
-      <w:r>
-        <w:rPr>
+        <w:rPr>
+          <w:rFonts w:ascii="Arial" w:hAnsi="Arial"/>
+        </w:rPr>
+      </w:pPr>
+      <w:r>
+        <w:rPr>
+          <w:rFonts w:ascii="Arial" w:hAnsi="Arial"/>
           <w:color w:val="00000A"/>
           <w:lang w:eastAsia="en-GB"/>
         </w:rPr>
@@ -1390,6 +1410,7 @@
       </w:pPr>
       <w:r>
         <w:rPr>
+          <w:rFonts w:ascii="Arial" w:hAnsi="Arial"/>
           <w:color w:val="00000A"/>
           <w:lang w:eastAsia="en-GB"/>
         </w:rPr>
@@ -1403,10 +1424,13 @@
           <w:ilvl w:val="1"/>
           <w:numId w:val="1"/>
         </w:numPr>
-        <w:rPr/>
-      </w:pPr>
-      <w:r>
-        <w:rPr>
+        <w:rPr>
+          <w:rFonts w:ascii="Arial" w:hAnsi="Arial"/>
+        </w:rPr>
+      </w:pPr>
+      <w:r>
+        <w:rPr>
+          <w:rFonts w:ascii="Arial" w:hAnsi="Arial"/>
           <w:color w:val="00000A"/>
           <w:lang w:eastAsia="en-GB"/>
         </w:rPr>
@@ -1422,12 +1446,14 @@
         </w:numPr>
         <w:ind w:left="720" w:right="0" w:hanging="0"/>
         <w:rPr>
-          <w:color w:val="00000A"/>
-          <w:lang w:eastAsia="en-GB"/>
-        </w:rPr>
-      </w:pPr>
-      <w:r>
-        <w:rPr>
+          <w:rFonts w:ascii="Arial" w:hAnsi="Arial"/>
+          <w:color w:val="00000A"/>
+          <w:lang w:eastAsia="en-GB"/>
+        </w:rPr>
+      </w:pPr>
+      <w:r>
+        <w:rPr>
+          <w:rFonts w:ascii="Arial" w:hAnsi="Arial"/>
           <w:color w:val="00000A"/>
           <w:lang w:eastAsia="en-GB"/>
         </w:rPr>
@@ -1443,7 +1469,7 @@
       </w:pPr>
       <w:r>
         <w:rPr>
-          <w:rFonts w:cs="Arial"/>
+          <w:rFonts w:cs="Arial" w:ascii="Arial" w:hAnsi="Arial"/>
           <w:color w:val="00000A"/>
         </w:rPr>
         <w:t>Hobbies &amp; Interests</w:t>
@@ -1464,7 +1490,7 @@
       <w:bookmarkStart w:id="0" w:name="__DdeLink__371_1290616010"/>
       <w:r>
         <w:rPr>
-          <w:rFonts w:eastAsia="Times New Roman" w:cs="Arial"/>
+          <w:rFonts w:eastAsia="Times New Roman" w:cs="Arial" w:ascii="Arial" w:hAnsi="Arial"/>
           <w:color w:val="00000A"/>
           <w:sz w:val="20"/>
           <w:szCs w:val="20"/>
@@ -1475,7 +1501,7 @@
       <w:bookmarkEnd w:id="0"/>
       <w:r>
         <w:rPr>
-          <w:rFonts w:eastAsia="Times New Roman" w:cs="Arial"/>
+          <w:rFonts w:eastAsia="Times New Roman" w:cs="Arial" w:ascii="Arial" w:hAnsi="Arial"/>
           <w:color w:val="00000A"/>
           <w:sz w:val="20"/>
           <w:szCs w:val="20"/>
@@ -1489,7 +1515,7 @@
         <w:pStyle w:val="Normal"/>
         <w:jc w:val="left"/>
         <w:rPr>
-          <w:rFonts w:eastAsia="Times New Roman" w:cs="Arial"/>
+          <w:rFonts w:ascii="Arial" w:hAnsi="Arial" w:eastAsia="Times New Roman" w:cs="Arial"/>
           <w:color w:val="00000A"/>
           <w:sz w:val="20"/>
           <w:szCs w:val="20"/>
@@ -1498,7 +1524,7 @@
       </w:pPr>
       <w:r>
         <w:rPr>
-          <w:rFonts w:eastAsia="Times New Roman" w:cs="Arial"/>
+          <w:rFonts w:eastAsia="Times New Roman" w:cs="Arial" w:ascii="Arial" w:hAnsi="Arial"/>
           <w:color w:val="00000A"/>
           <w:sz w:val="20"/>
           <w:szCs w:val="20"/>
@@ -1516,7 +1542,7 @@
       </w:pPr>
       <w:r>
         <w:rPr>
-          <w:rFonts w:cs="Arial"/>
+          <w:rFonts w:cs="Arial" w:ascii="Arial" w:hAnsi="Arial"/>
           <w:color w:val="00000A"/>
         </w:rPr>
         <w:t>References</w:t>
@@ -1526,11 +1552,13 @@
       <w:pPr>
         <w:pStyle w:val="Normal"/>
         <w:jc w:val="left"/>
-        <w:rPr/>
-      </w:pPr>
-      <w:r>
-        <w:rPr>
-          <w:rFonts w:eastAsia="Times New Roman" w:cs="Arial"/>
+        <w:rPr>
+          <w:rFonts w:ascii="Arial" w:hAnsi="Arial"/>
+        </w:rPr>
+      </w:pPr>
+      <w:r>
+        <w:rPr>
+          <w:rFonts w:eastAsia="Times New Roman" w:cs="Arial" w:ascii="Arial" w:hAnsi="Arial"/>
           <w:color w:val="00000A"/>
           <w:sz w:val="20"/>
           <w:szCs w:val="20"/>
@@ -1818,7 +1846,7 @@
     <w:qFormat/>
     <w:pPr>
       <w:widowControl/>
-      <w:overflowPunct w:val="true"/>
+      <w:overflowPunct w:val="false"/>
       <w:bidi w:val="0"/>
       <w:spacing w:lineRule="auto" w:line="240" w:before="0" w:after="0"/>
       <w:jc w:val="center"/>
@@ -2641,6 +2669,69 @@
       <w:rFonts w:cs="Wingdings"/>
     </w:rPr>
   </w:style>
+  <w:style w:type="character" w:styleId="ListLabel67">
+    <w:name w:val="ListLabel 67"/>
+    <w:qFormat/>
+    <w:rPr>
+      <w:rFonts w:cs="Symbol"/>
+    </w:rPr>
+  </w:style>
+  <w:style w:type="character" w:styleId="ListLabel68">
+    <w:name w:val="ListLabel 68"/>
+    <w:qFormat/>
+    <w:rPr>
+      <w:rFonts w:cs="Courier New"/>
+    </w:rPr>
+  </w:style>
+  <w:style w:type="character" w:styleId="ListLabel69">
+    <w:name w:val="ListLabel 69"/>
+    <w:qFormat/>
+    <w:rPr>
+      <w:rFonts w:cs="Wingdings"/>
+    </w:rPr>
+  </w:style>
+  <w:style w:type="character" w:styleId="ListLabel70">
+    <w:name w:val="ListLabel 70"/>
+    <w:qFormat/>
+    <w:rPr>
+      <w:rFonts w:cs="Symbol"/>
+    </w:rPr>
+  </w:style>
+  <w:style w:type="character" w:styleId="ListLabel71">
+    <w:name w:val="ListLabel 71"/>
+    <w:qFormat/>
+    <w:rPr>
+      <w:rFonts w:cs="Courier New"/>
+    </w:rPr>
+  </w:style>
+  <w:style w:type="character" w:styleId="ListLabel72">
+    <w:name w:val="ListLabel 72"/>
+    <w:qFormat/>
+    <w:rPr>
+      <w:rFonts w:cs="Wingdings"/>
+    </w:rPr>
+  </w:style>
+  <w:style w:type="character" w:styleId="ListLabel73">
+    <w:name w:val="ListLabel 73"/>
+    <w:qFormat/>
+    <w:rPr>
+      <w:rFonts w:cs="Symbol"/>
+    </w:rPr>
+  </w:style>
+  <w:style w:type="character" w:styleId="ListLabel74">
+    <w:name w:val="ListLabel 74"/>
+    <w:qFormat/>
+    <w:rPr>
+      <w:rFonts w:cs="Courier New"/>
+    </w:rPr>
+  </w:style>
+  <w:style w:type="character" w:styleId="ListLabel75">
+    <w:name w:val="ListLabel 75"/>
+    <w:qFormat/>
+    <w:rPr>
+      <w:rFonts w:cs="Wingdings"/>
+    </w:rPr>
+  </w:style>
   <w:style w:type="paragraph" w:styleId="Heading">
     <w:name w:val="Heading"/>
     <w:basedOn w:val="Normal"/>
@@ -2736,7 +2827,7 @@
     <w:qFormat/>
     <w:pPr>
       <w:widowControl/>
-      <w:overflowPunct w:val="true"/>
+      <w:overflowPunct w:val="false"/>
       <w:bidi w:val="0"/>
       <w:spacing w:lineRule="auto" w:line="360"/>
       <w:jc w:val="center"/>
@@ -2754,7 +2845,7 @@
     <w:qFormat/>
     <w:pPr>
       <w:widowControl/>
-      <w:overflowPunct w:val="true"/>
+      <w:overflowPunct w:val="false"/>
       <w:bidi w:val="0"/>
       <w:spacing w:lineRule="auto" w:line="240" w:before="0" w:after="0"/>
       <w:ind w:left="340" w:right="0" w:hanging="0"/>
@@ -2810,7 +2901,7 @@
     <w:qFormat/>
     <w:pPr>
       <w:widowControl/>
-      <w:overflowPunct w:val="true"/>
+      <w:overflowPunct w:val="false"/>
       <w:bidi w:val="0"/>
       <w:spacing w:before="0" w:after="0"/>
       <w:jc w:val="left"/>
@@ -2829,7 +2920,7 @@
     <w:qFormat/>
     <w:pPr>
       <w:widowControl/>
-      <w:overflowPunct w:val="true"/>
+      <w:overflowPunct w:val="false"/>
       <w:bidi w:val="0"/>
       <w:spacing w:before="0" w:after="0"/>
       <w:jc w:val="left"/>
@@ -2848,7 +2939,7 @@
     <w:qFormat/>
     <w:pPr>
       <w:widowControl/>
-      <w:overflowPunct w:val="true"/>
+      <w:overflowPunct w:val="false"/>
       <w:bidi w:val="0"/>
       <w:spacing w:before="0" w:after="0"/>
       <w:jc w:val="left"/>

</xml_diff>